<commit_message>
fix typos and omissions
git-svn-id: https://tor.ern.nps.edu/svn/proj/labtainer/trunk@1915 ed162e55-3153-4343-a18d-e086fa355ed4
</commit_message>
<xml_diff>
--- a/labs/macs-hash/docs/macs-hash.docx
+++ b/labs/macs-hash/docs/macs-hash.docx
@@ -30,19 +30,7 @@
       <w:bookmarkStart w:id="0" w:name="__DdeLink__2046_1148625265"/>
       <w:r>
         <w:rPr/>
-        <w:t xml:space="preserve">Boot your Linux system or VM.  </w:t>
-      </w:r>
-      <w:r>
-        <w:rPr/>
-        <w:t>If necessary,</w:t>
-      </w:r>
-      <w:r>
-        <w:rPr/>
-        <w:t xml:space="preserve"> log in and then open a terminal window </w:t>
-      </w:r>
-      <w:r>
-        <w:rPr/>
-        <w:t xml:space="preserve">and cd to the labtainer/labtainer-student directory.  The pre-packaged Labtainer VM will start with such a terminal open for you.   Then </w:t>
+        <w:t xml:space="preserve">Boot your Linux system or VM.  If necessary, log in and then open a terminal window and cd to the labtainer/labtainer-student directory.  The pre-packaged Labtainer VM will start with such a terminal open for you.   Then </w:t>
       </w:r>
       <w:bookmarkEnd w:id="0"/>
       <w:r>
@@ -1431,7 +1419,7 @@
                 <wp:positionV relativeFrom="paragraph">
                   <wp:posOffset>313690</wp:posOffset>
                 </wp:positionV>
-                <wp:extent cx="5946140" cy="890270"/>
+                <wp:extent cx="5948045" cy="892175"/>
                 <wp:effectExtent l="0" t="0" r="25400" b="26670"/>
                 <wp:wrapSquare wrapText="bothSides"/>
                 <wp:docPr id="1" name="Text Box 3"/>
@@ -1442,7 +1430,7 @@
                       <wps:spPr>
                         <a:xfrm>
                           <a:off x="0" y="0"/>
-                          <a:ext cx="5945400" cy="889560"/>
+                          <a:ext cx="5947560" cy="891720"/>
                         </a:xfrm>
                         <a:prstGeom prst="rect">
                           <a:avLst/>
@@ -1508,7 +1496,7 @@
           </mc:Choice>
           <mc:Fallback>
             <w:pict>
-              <v:rect id="shape_0" ID="Text Box 3" stroked="f" style="position:absolute;margin-left:17.55pt;margin-top:24.7pt;width:468.1pt;height:70pt" wp14:anchorId="380D6114">
+              <v:rect id="shape_0" ID="Text Box 3" stroked="f" style="position:absolute;margin-left:17.55pt;margin-top:24.7pt;width:468.25pt;height:70.15pt" wp14:anchorId="380D6114">
                 <w10:wrap type="square"/>
                 <v:fill o:detectmouseclick="t" on="false"/>
                 <v:stroke color="#3465a4" joinstyle="round" endcap="flat"/>
@@ -2555,7 +2543,7 @@
           <w:rFonts w:cs="Helvetica"/>
           <w:color w:val="000000"/>
         </w:rPr>
-        <w:t>Transfer the information from the three completed tables to the spreadsheet provided on Sakai named “Collide1.xlsx”. A predefined graph will show your average results compared against the theoretical results.</w:t>
+        <w:t>Transfer the information from the three completed tables to the spreadsheet named “Collide1.xlsx”. A predefined graph will show your average results compared against the theoretical results.</w:t>
       </w:r>
     </w:p>
     <w:p>
@@ -3087,13 +3075,7 @@
           <w:tab w:val="left" w:pos="6160" w:leader="none"/>
           <w:tab w:val="left" w:pos="6720" w:leader="none"/>
         </w:tabs>
-        <w:rPr>
-          <w:rFonts w:ascii="Courier New" w:hAnsi="Courier New" w:cs="Courier New"/>
-          <w:i/>
-          <w:i/>
-          <w:iCs/>
-          <w:color w:val="000000"/>
-        </w:rPr>
+        <w:rPr/>
       </w:pPr>
       <w:r>
         <w:rPr>
@@ -3101,7 +3083,7 @@
           <w:color w:val="000000"/>
         </w:rPr>
         <w:tab/>
-        <w:t xml:space="preserve">openssl dgst –sha1 -hmac </w:t>
+        <w:t xml:space="preserve">openssl dgst -sha1 -hmac </w:t>
       </w:r>
       <w:r>
         <w:rPr>
@@ -3405,11 +3387,7 @@
           <w:tab w:val="left" w:pos="6160" w:leader="none"/>
           <w:tab w:val="left" w:pos="6720" w:leader="none"/>
         </w:tabs>
-        <w:rPr>
-          <w:rFonts w:ascii="Courier New" w:hAnsi="Courier New" w:cs="Courier New"/>
-          <w:iCs/>
-          <w:color w:val="000000"/>
-        </w:rPr>
+        <w:rPr/>
       </w:pPr>
       <w:r>
         <w:rPr>
@@ -3425,7 +3403,7 @@
           <w:iCs/>
           <w:color w:val="000000"/>
         </w:rPr>
-        <w:t>jj</w:t>
+        <w:t>openssl dgst -sha1 -hmac mykey foo.txt</w:t>
       </w:r>
     </w:p>
     <w:p>
@@ -3763,10 +3741,7 @@
           <w:ilvl w:val="0"/>
           <w:numId w:val="4"/>
         </w:numPr>
-        <w:rPr>
-          <w:rFonts w:cs="Helvetica"/>
-          <w:color w:val="000000"/>
-        </w:rPr>
+        <w:rPr/>
       </w:pPr>
       <w:r>
         <w:rPr>
@@ -3787,7 +3762,21 @@
           <w:rFonts w:cs="Helvetica"/>
           <w:color w:val="000000"/>
         </w:rPr>
-        <w:t xml:space="preserve"> (one of the files you downloaded) and 2) its SHA1-based HMAC. The MAC tag you intercepted is:</w:t>
+        <w:t xml:space="preserve"> (one of the files </w:t>
+      </w:r>
+      <w:r>
+        <w:rPr>
+          <w:rFonts w:cs="Helvetica"/>
+          <w:color w:val="000000"/>
+        </w:rPr>
+        <w:t>in your home directory</w:t>
+      </w:r>
+      <w:r>
+        <w:rPr>
+          <w:rFonts w:cs="Helvetica"/>
+          <w:color w:val="000000"/>
+        </w:rPr>
+        <w:t>) and 2) its SHA1-based HMAC. The MAC tag you intercepted is:</w:t>
       </w:r>
     </w:p>
     <w:p>
@@ -4192,7 +4181,7 @@
         <w:tblInd w:w="108" w:type="dxa"/>
         <w:tblCellMar>
           <w:top w:w="0" w:type="dxa"/>
-          <w:left w:w="123" w:type="dxa"/>
+          <w:left w:w="138" w:type="dxa"/>
           <w:bottom w:w="0" w:type="dxa"/>
           <w:right w:w="108" w:type="dxa"/>
         </w:tblCellMar>
@@ -5108,7 +5097,7 @@
       <w:fldChar w:fldCharType="separate"/>
     </w:r>
     <w:r>
-      <w:t>7</w:t>
+      <w:t>8</w:t>
     </w:r>
     <w:r>
       <w:fldChar w:fldCharType="end"/>
@@ -5134,7 +5123,7 @@
       <w:fldChar w:fldCharType="separate"/>
     </w:r>
     <w:r>
-      <w:t>7</w:t>
+      <w:t>8</w:t>
     </w:r>
     <w:r>
       <w:fldChar w:fldCharType="end"/>
@@ -6926,6 +6915,387 @@
   </w:style>
   <w:style w:type="character" w:styleId="ListLabel60">
     <w:name w:val="ListLabel 60"/>
+    <w:qFormat/>
+    <w:rPr>
+      <w:rFonts w:cs="Wingdings"/>
+    </w:rPr>
+  </w:style>
+  <w:style w:type="character" w:styleId="ListLabel61">
+    <w:name w:val="ListLabel 61"/>
+    <w:qFormat/>
+    <w:rPr>
+      <w:rFonts w:cs="Symbol"/>
+      <w:b/>
+    </w:rPr>
+  </w:style>
+  <w:style w:type="character" w:styleId="ListLabel62">
+    <w:name w:val="ListLabel 62"/>
+    <w:qFormat/>
+    <w:rPr>
+      <w:rFonts w:cs="Courier New"/>
+    </w:rPr>
+  </w:style>
+  <w:style w:type="character" w:styleId="ListLabel63">
+    <w:name w:val="ListLabel 63"/>
+    <w:qFormat/>
+    <w:rPr>
+      <w:rFonts w:cs="Wingdings"/>
+    </w:rPr>
+  </w:style>
+  <w:style w:type="character" w:styleId="ListLabel64">
+    <w:name w:val="ListLabel 64"/>
+    <w:qFormat/>
+    <w:rPr>
+      <w:rFonts w:cs="Symbol"/>
+    </w:rPr>
+  </w:style>
+  <w:style w:type="character" w:styleId="ListLabel65">
+    <w:name w:val="ListLabel 65"/>
+    <w:qFormat/>
+    <w:rPr>
+      <w:rFonts w:cs="Courier New"/>
+    </w:rPr>
+  </w:style>
+  <w:style w:type="character" w:styleId="ListLabel66">
+    <w:name w:val="ListLabel 66"/>
+    <w:qFormat/>
+    <w:rPr>
+      <w:rFonts w:cs="Wingdings"/>
+    </w:rPr>
+  </w:style>
+  <w:style w:type="character" w:styleId="ListLabel67">
+    <w:name w:val="ListLabel 67"/>
+    <w:qFormat/>
+    <w:rPr>
+      <w:rFonts w:cs="Symbol"/>
+    </w:rPr>
+  </w:style>
+  <w:style w:type="character" w:styleId="ListLabel68">
+    <w:name w:val="ListLabel 68"/>
+    <w:qFormat/>
+    <w:rPr>
+      <w:rFonts w:cs="Courier New"/>
+    </w:rPr>
+  </w:style>
+  <w:style w:type="character" w:styleId="ListLabel69">
+    <w:name w:val="ListLabel 69"/>
+    <w:qFormat/>
+    <w:rPr>
+      <w:rFonts w:cs="Wingdings"/>
+    </w:rPr>
+  </w:style>
+  <w:style w:type="character" w:styleId="ListLabel70">
+    <w:name w:val="ListLabel 70"/>
+    <w:qFormat/>
+    <w:rPr>
+      <w:rFonts w:cs="Symbol"/>
+    </w:rPr>
+  </w:style>
+  <w:style w:type="character" w:styleId="ListLabel71">
+    <w:name w:val="ListLabel 71"/>
+    <w:qFormat/>
+    <w:rPr>
+      <w:rFonts w:cs="Courier New"/>
+    </w:rPr>
+  </w:style>
+  <w:style w:type="character" w:styleId="ListLabel72">
+    <w:name w:val="ListLabel 72"/>
+    <w:qFormat/>
+    <w:rPr>
+      <w:rFonts w:cs="Wingdings"/>
+    </w:rPr>
+  </w:style>
+  <w:style w:type="character" w:styleId="ListLabel73">
+    <w:name w:val="ListLabel 73"/>
+    <w:qFormat/>
+    <w:rPr>
+      <w:rFonts w:cs="Symbol"/>
+    </w:rPr>
+  </w:style>
+  <w:style w:type="character" w:styleId="ListLabel74">
+    <w:name w:val="ListLabel 74"/>
+    <w:qFormat/>
+    <w:rPr>
+      <w:rFonts w:cs="Courier New"/>
+    </w:rPr>
+  </w:style>
+  <w:style w:type="character" w:styleId="ListLabel75">
+    <w:name w:val="ListLabel 75"/>
+    <w:qFormat/>
+    <w:rPr>
+      <w:rFonts w:cs="Wingdings"/>
+    </w:rPr>
+  </w:style>
+  <w:style w:type="character" w:styleId="ListLabel76">
+    <w:name w:val="ListLabel 76"/>
+    <w:qFormat/>
+    <w:rPr>
+      <w:rFonts w:cs="Symbol"/>
+    </w:rPr>
+  </w:style>
+  <w:style w:type="character" w:styleId="ListLabel77">
+    <w:name w:val="ListLabel 77"/>
+    <w:qFormat/>
+    <w:rPr>
+      <w:rFonts w:cs="Courier New"/>
+    </w:rPr>
+  </w:style>
+  <w:style w:type="character" w:styleId="ListLabel78">
+    <w:name w:val="ListLabel 78"/>
+    <w:qFormat/>
+    <w:rPr>
+      <w:rFonts w:cs="Wingdings"/>
+    </w:rPr>
+  </w:style>
+  <w:style w:type="character" w:styleId="ListLabel79">
+    <w:name w:val="ListLabel 79"/>
+    <w:qFormat/>
+    <w:rPr>
+      <w:rFonts w:cs="Symbol"/>
+      <w:b/>
+    </w:rPr>
+  </w:style>
+  <w:style w:type="character" w:styleId="ListLabel80">
+    <w:name w:val="ListLabel 80"/>
+    <w:qFormat/>
+    <w:rPr>
+      <w:rFonts w:cs="Courier New"/>
+    </w:rPr>
+  </w:style>
+  <w:style w:type="character" w:styleId="ListLabel81">
+    <w:name w:val="ListLabel 81"/>
+    <w:qFormat/>
+    <w:rPr>
+      <w:rFonts w:cs="Wingdings"/>
+    </w:rPr>
+  </w:style>
+  <w:style w:type="character" w:styleId="ListLabel82">
+    <w:name w:val="ListLabel 82"/>
+    <w:qFormat/>
+    <w:rPr>
+      <w:rFonts w:cs="Symbol"/>
+    </w:rPr>
+  </w:style>
+  <w:style w:type="character" w:styleId="ListLabel83">
+    <w:name w:val="ListLabel 83"/>
+    <w:qFormat/>
+    <w:rPr>
+      <w:rFonts w:cs="Courier New"/>
+    </w:rPr>
+  </w:style>
+  <w:style w:type="character" w:styleId="ListLabel84">
+    <w:name w:val="ListLabel 84"/>
+    <w:qFormat/>
+    <w:rPr>
+      <w:rFonts w:cs="Wingdings"/>
+    </w:rPr>
+  </w:style>
+  <w:style w:type="character" w:styleId="ListLabel85">
+    <w:name w:val="ListLabel 85"/>
+    <w:qFormat/>
+    <w:rPr>
+      <w:rFonts w:cs="Symbol"/>
+    </w:rPr>
+  </w:style>
+  <w:style w:type="character" w:styleId="ListLabel86">
+    <w:name w:val="ListLabel 86"/>
+    <w:qFormat/>
+    <w:rPr>
+      <w:rFonts w:cs="Courier New"/>
+    </w:rPr>
+  </w:style>
+  <w:style w:type="character" w:styleId="ListLabel87">
+    <w:name w:val="ListLabel 87"/>
+    <w:qFormat/>
+    <w:rPr>
+      <w:rFonts w:cs="Wingdings"/>
+    </w:rPr>
+  </w:style>
+  <w:style w:type="character" w:styleId="ListLabel88">
+    <w:name w:val="ListLabel 88"/>
+    <w:qFormat/>
+    <w:rPr>
+      <w:rFonts w:cs="Symbol"/>
+    </w:rPr>
+  </w:style>
+  <w:style w:type="character" w:styleId="ListLabel89">
+    <w:name w:val="ListLabel 89"/>
+    <w:qFormat/>
+    <w:rPr>
+      <w:rFonts w:cs="Courier New"/>
+    </w:rPr>
+  </w:style>
+  <w:style w:type="character" w:styleId="ListLabel90">
+    <w:name w:val="ListLabel 90"/>
+    <w:qFormat/>
+    <w:rPr>
+      <w:rFonts w:cs="Wingdings"/>
+    </w:rPr>
+  </w:style>
+  <w:style w:type="character" w:styleId="ListLabel91">
+    <w:name w:val="ListLabel 91"/>
+    <w:qFormat/>
+    <w:rPr>
+      <w:rFonts w:cs="Symbol"/>
+    </w:rPr>
+  </w:style>
+  <w:style w:type="character" w:styleId="ListLabel92">
+    <w:name w:val="ListLabel 92"/>
+    <w:qFormat/>
+    <w:rPr>
+      <w:rFonts w:cs="Courier New"/>
+    </w:rPr>
+  </w:style>
+  <w:style w:type="character" w:styleId="ListLabel93">
+    <w:name w:val="ListLabel 93"/>
+    <w:qFormat/>
+    <w:rPr>
+      <w:rFonts w:cs="Wingdings"/>
+    </w:rPr>
+  </w:style>
+  <w:style w:type="character" w:styleId="ListLabel94">
+    <w:name w:val="ListLabel 94"/>
+    <w:qFormat/>
+    <w:rPr>
+      <w:rFonts w:cs="Symbol"/>
+    </w:rPr>
+  </w:style>
+  <w:style w:type="character" w:styleId="ListLabel95">
+    <w:name w:val="ListLabel 95"/>
+    <w:qFormat/>
+    <w:rPr>
+      <w:rFonts w:cs="Courier New"/>
+    </w:rPr>
+  </w:style>
+  <w:style w:type="character" w:styleId="ListLabel96">
+    <w:name w:val="ListLabel 96"/>
+    <w:qFormat/>
+    <w:rPr>
+      <w:rFonts w:cs="Wingdings"/>
+    </w:rPr>
+  </w:style>
+  <w:style w:type="character" w:styleId="ListLabel97">
+    <w:name w:val="ListLabel 97"/>
+    <w:qFormat/>
+    <w:rPr>
+      <w:rFonts w:cs="Symbol"/>
+      <w:b/>
+    </w:rPr>
+  </w:style>
+  <w:style w:type="character" w:styleId="ListLabel98">
+    <w:name w:val="ListLabel 98"/>
+    <w:qFormat/>
+    <w:rPr>
+      <w:rFonts w:cs="Courier New"/>
+    </w:rPr>
+  </w:style>
+  <w:style w:type="character" w:styleId="ListLabel99">
+    <w:name w:val="ListLabel 99"/>
+    <w:qFormat/>
+    <w:rPr>
+      <w:rFonts w:cs="Wingdings"/>
+    </w:rPr>
+  </w:style>
+  <w:style w:type="character" w:styleId="ListLabel100">
+    <w:name w:val="ListLabel 100"/>
+    <w:qFormat/>
+    <w:rPr>
+      <w:rFonts w:cs="Symbol"/>
+    </w:rPr>
+  </w:style>
+  <w:style w:type="character" w:styleId="ListLabel101">
+    <w:name w:val="ListLabel 101"/>
+    <w:qFormat/>
+    <w:rPr>
+      <w:rFonts w:cs="Courier New"/>
+    </w:rPr>
+  </w:style>
+  <w:style w:type="character" w:styleId="ListLabel102">
+    <w:name w:val="ListLabel 102"/>
+    <w:qFormat/>
+    <w:rPr>
+      <w:rFonts w:cs="Wingdings"/>
+    </w:rPr>
+  </w:style>
+  <w:style w:type="character" w:styleId="ListLabel103">
+    <w:name w:val="ListLabel 103"/>
+    <w:qFormat/>
+    <w:rPr>
+      <w:rFonts w:cs="Symbol"/>
+    </w:rPr>
+  </w:style>
+  <w:style w:type="character" w:styleId="ListLabel104">
+    <w:name w:val="ListLabel 104"/>
+    <w:qFormat/>
+    <w:rPr>
+      <w:rFonts w:cs="Courier New"/>
+    </w:rPr>
+  </w:style>
+  <w:style w:type="character" w:styleId="ListLabel105">
+    <w:name w:val="ListLabel 105"/>
+    <w:qFormat/>
+    <w:rPr>
+      <w:rFonts w:cs="Wingdings"/>
+    </w:rPr>
+  </w:style>
+  <w:style w:type="character" w:styleId="ListLabel106">
+    <w:name w:val="ListLabel 106"/>
+    <w:qFormat/>
+    <w:rPr>
+      <w:rFonts w:cs="Symbol"/>
+    </w:rPr>
+  </w:style>
+  <w:style w:type="character" w:styleId="ListLabel107">
+    <w:name w:val="ListLabel 107"/>
+    <w:qFormat/>
+    <w:rPr>
+      <w:rFonts w:cs="Courier New"/>
+    </w:rPr>
+  </w:style>
+  <w:style w:type="character" w:styleId="ListLabel108">
+    <w:name w:val="ListLabel 108"/>
+    <w:qFormat/>
+    <w:rPr>
+      <w:rFonts w:cs="Wingdings"/>
+    </w:rPr>
+  </w:style>
+  <w:style w:type="character" w:styleId="ListLabel109">
+    <w:name w:val="ListLabel 109"/>
+    <w:qFormat/>
+    <w:rPr>
+      <w:rFonts w:cs="Symbol"/>
+    </w:rPr>
+  </w:style>
+  <w:style w:type="character" w:styleId="ListLabel110">
+    <w:name w:val="ListLabel 110"/>
+    <w:qFormat/>
+    <w:rPr>
+      <w:rFonts w:cs="Courier New"/>
+    </w:rPr>
+  </w:style>
+  <w:style w:type="character" w:styleId="ListLabel111">
+    <w:name w:val="ListLabel 111"/>
+    <w:qFormat/>
+    <w:rPr>
+      <w:rFonts w:cs="Wingdings"/>
+    </w:rPr>
+  </w:style>
+  <w:style w:type="character" w:styleId="ListLabel112">
+    <w:name w:val="ListLabel 112"/>
+    <w:qFormat/>
+    <w:rPr>
+      <w:rFonts w:cs="Symbol"/>
+    </w:rPr>
+  </w:style>
+  <w:style w:type="character" w:styleId="ListLabel113">
+    <w:name w:val="ListLabel 113"/>
+    <w:qFormat/>
+    <w:rPr>
+      <w:rFonts w:cs="Courier New"/>
+    </w:rPr>
+  </w:style>
+  <w:style w:type="character" w:styleId="ListLabel114">
+    <w:name w:val="ListLabel 114"/>
     <w:qFormat/>
     <w:rPr>
       <w:rFonts w:cs="Wingdings"/>

</xml_diff>